<commit_message>
Fix(CDC): Update cahier de charge
</commit_message>
<xml_diff>
--- a/Cahier_de_charge_BigScreen_Kankou_CONTE_&_Adama_GASSAMA.docx
+++ b/Cahier_de_charge_BigScreen_Kankou_CONTE_&_Adama_GASSAMA.docx
@@ -3306,25 +3306,7 @@
           <w:sz w:val="32"/>
           <w:szCs w:val="32"/>
         </w:rPr>
-        <w:t>fichier</w:t>
-      </w:r>
-      <w:r>
-        <w:rPr>
-          <w:rFonts w:ascii="Times New Roman" w:hAnsi="Times New Roman" w:cs="Times New Roman"/>
-          <w:color w:val="FFFFFF" w:themeColor="background1"/>
-          <w:sz w:val="32"/>
-          <w:szCs w:val="32"/>
-        </w:rPr>
-        <w:t>.</w:t>
-      </w:r>
-      <w:r>
-        <w:rPr>
-          <w:rFonts w:ascii="Times New Roman" w:hAnsi="Times New Roman" w:cs="Times New Roman"/>
-          <w:color w:val="FFFFFF" w:themeColor="background1"/>
-          <w:sz w:val="32"/>
-          <w:szCs w:val="32"/>
-        </w:rPr>
-        <w:t>env</w:t>
+        <w:t>fichier.env</w:t>
       </w:r>
       <w:proofErr w:type="spellEnd"/>
       <w:r>
@@ -10145,8 +10127,6 @@
           <w:u w:val="thick"/>
         </w:rPr>
       </w:pPr>
-      <w:bookmarkStart w:id="0" w:name="_GoBack"/>
-      <w:bookmarkEnd w:id="0"/>
       <w:r>
         <w:rPr>
           <w:rFonts w:ascii="Times New Roman" w:hAnsi="Times New Roman" w:cs="Times New Roman"/>
@@ -11526,7 +11506,7 @@
         </w:rPr>
         <w:drawing>
           <wp:inline distT="0" distB="0" distL="0" distR="0">
-            <wp:extent cx="6019800" cy="3543300"/>
+            <wp:extent cx="6020833" cy="2935156"/>
             <wp:effectExtent l="0" t="0" r="0" b="0"/>
             <wp:docPr id="33" name="Image 33"/>
             <wp:cNvGraphicFramePr>
@@ -11554,7 +11534,7 @@
                   <pic:spPr>
                     <a:xfrm>
                       <a:off x="0" y="0"/>
-                      <a:ext cx="6020833" cy="3543908"/>
+                      <a:ext cx="6020833" cy="2935156"/>
                     </a:xfrm>
                     <a:prstGeom prst="rect">
                       <a:avLst/>
@@ -11569,13 +11549,16 @@
     </w:p>
     <w:p>
       <w:pPr>
-        <w:pStyle w:val="NormalWeb"/>
-      </w:pPr>
-    </w:p>
-    <w:p>
-      <w:pPr>
-        <w:pStyle w:val="NormalWeb"/>
-      </w:pPr>
+        <w:rPr>
+          <w:rFonts w:ascii="Times New Roman" w:eastAsia="Times New Roman" w:hAnsi="Times New Roman" w:cs="Times New Roman"/>
+          <w:lang w:eastAsia="fr-FR"/>
+        </w:rPr>
+      </w:pPr>
+      <w:r>
+        <w:br w:type="page"/>
+      </w:r>
+      <w:bookmarkStart w:id="0" w:name="_GoBack"/>
+      <w:bookmarkEnd w:id="0"/>
     </w:p>
     <w:p>
       <w:pPr>
@@ -16809,7 +16792,7 @@
 </file>
 
 <file path=customXml/itemProps1.xml><?xml version="1.0" encoding="utf-8"?>
-<ds:datastoreItem xmlns:ds="http://schemas.openxmlformats.org/officeDocument/2006/customXml" ds:itemID="{6A873C84-7264-7B4E-B66A-1F6D1F521F46}">
+<ds:datastoreItem xmlns:ds="http://schemas.openxmlformats.org/officeDocument/2006/customXml" ds:itemID="{627C4111-933B-EB47-86B3-08934FE70DDA}">
   <ds:schemaRefs>
     <ds:schemaRef ds:uri="http://schemas.openxmlformats.org/officeDocument/2006/bibliography"/>
   </ds:schemaRefs>

</xml_diff>